<commit_message>
adicionando arquivos e exemplos do padrao Observer
</commit_message>
<xml_diff>
--- a/behavioral/observer/teoria.docx
+++ b/behavioral/observer/teoria.docx
@@ -31,54 +31,91 @@
         </w:rPr>
         <w:t>Observer</w:t>
       </w:r>
+    </w:p>
+    <w:p>
+      <w:pPr>
+        <w:spacing w:after="0" w:line="240" w:lineRule="auto"/>
+        <w:jc w:val="both"/>
+        <w:rPr>
+          <w:rFonts w:ascii="Arial" w:hAnsi="Arial" w:cs="Arial"/>
+          <w:b/>
+          <w:sz w:val="24"/>
+          <w:szCs w:val="24"/>
+        </w:rPr>
+      </w:pPr>
+    </w:p>
+    <w:p>
+      <w:pPr>
+        <w:spacing w:after="0" w:line="240" w:lineRule="auto"/>
+        <w:jc w:val="both"/>
+        <w:rPr>
+          <w:rFonts w:ascii="Arial" w:hAnsi="Arial" w:cs="Arial"/>
+          <w:b/>
+          <w:sz w:val="24"/>
+          <w:szCs w:val="24"/>
+        </w:rPr>
+      </w:pPr>
+      <w:r>
+        <w:rPr>
+          <w:rFonts w:ascii="Arial" w:hAnsi="Arial" w:cs="Arial"/>
+          <w:b/>
+          <w:sz w:val="24"/>
+          <w:szCs w:val="24"/>
+        </w:rPr>
+        <w:t>O que é?</w:t>
+      </w:r>
+    </w:p>
+    <w:p>
+      <w:pPr>
+        <w:spacing w:after="0" w:line="240" w:lineRule="auto"/>
+        <w:jc w:val="both"/>
+        <w:rPr>
+          <w:rFonts w:ascii="Arial" w:hAnsi="Arial" w:cs="Arial"/>
+          <w:b/>
+          <w:sz w:val="24"/>
+          <w:szCs w:val="24"/>
+        </w:rPr>
+      </w:pPr>
+    </w:p>
+    <w:p>
+      <w:pPr>
+        <w:spacing w:after="0" w:line="240" w:lineRule="auto"/>
+        <w:jc w:val="both"/>
+        <w:rPr>
+          <w:rFonts w:ascii="Arial" w:hAnsi="Arial" w:cs="Arial"/>
+          <w:sz w:val="24"/>
+          <w:szCs w:val="24"/>
+        </w:rPr>
+      </w:pPr>
       <w:bookmarkStart w:id="0" w:name="_GoBack"/>
-      <w:bookmarkEnd w:id="0"/>
-    </w:p>
-    <w:p>
-      <w:pPr>
-        <w:spacing w:after="0" w:line="240" w:lineRule="auto"/>
-        <w:jc w:val="both"/>
-        <w:rPr>
-          <w:rFonts w:ascii="Arial" w:hAnsi="Arial" w:cs="Arial"/>
-          <w:b/>
-          <w:sz w:val="24"/>
-          <w:szCs w:val="24"/>
-        </w:rPr>
-      </w:pPr>
-    </w:p>
-    <w:p>
-      <w:pPr>
-        <w:spacing w:after="0" w:line="240" w:lineRule="auto"/>
-        <w:jc w:val="both"/>
-        <w:rPr>
-          <w:rFonts w:ascii="Arial" w:hAnsi="Arial" w:cs="Arial"/>
-          <w:b/>
-          <w:sz w:val="24"/>
-          <w:szCs w:val="24"/>
-        </w:rPr>
-      </w:pPr>
-      <w:r>
-        <w:rPr>
-          <w:rFonts w:ascii="Arial" w:hAnsi="Arial" w:cs="Arial"/>
-          <w:b/>
-          <w:sz w:val="24"/>
-          <w:szCs w:val="24"/>
-        </w:rPr>
-        <w:t>O que é?</w:t>
-      </w:r>
-    </w:p>
-    <w:p>
-      <w:pPr>
-        <w:spacing w:after="0" w:line="240" w:lineRule="auto"/>
-        <w:jc w:val="both"/>
-        <w:rPr>
-          <w:rFonts w:ascii="Arial" w:hAnsi="Arial" w:cs="Arial"/>
-          <w:b/>
-          <w:sz w:val="24"/>
-          <w:szCs w:val="24"/>
-        </w:rPr>
-      </w:pPr>
-    </w:p>
+      <w:r>
+        <w:rPr>
+          <w:rFonts w:ascii="Arial" w:hAnsi="Arial" w:cs="Arial"/>
+          <w:sz w:val="24"/>
+          <w:szCs w:val="24"/>
+        </w:rPr>
+        <w:t xml:space="preserve">O padrão </w:t>
+      </w:r>
+      <w:proofErr w:type="spellStart"/>
+      <w:r>
+        <w:rPr>
+          <w:rFonts w:ascii="Arial" w:hAnsi="Arial" w:cs="Arial"/>
+          <w:sz w:val="24"/>
+          <w:szCs w:val="24"/>
+        </w:rPr>
+        <w:t>Observer</w:t>
+      </w:r>
+      <w:proofErr w:type="spellEnd"/>
+      <w:r>
+        <w:rPr>
+          <w:rFonts w:ascii="Arial" w:hAnsi="Arial" w:cs="Arial"/>
+          <w:sz w:val="24"/>
+          <w:szCs w:val="24"/>
+        </w:rPr>
+        <w:t xml:space="preserve"> é um modelo de design em que um objeto (o "observador") mantém uma lista de outros objetos (os "observados") e é notificado automaticamente sobre qualquer mudança de estado nesses objetos observados.</w:t>
+      </w:r>
+    </w:p>
+    <w:bookmarkEnd w:id="0"/>
     <w:p>
       <w:pPr>
         <w:spacing w:after="0" w:line="240" w:lineRule="auto"/>
@@ -129,6 +166,43 @@
         <w:jc w:val="both"/>
         <w:rPr>
           <w:rFonts w:ascii="Arial" w:hAnsi="Arial" w:cs="Arial"/>
+          <w:sz w:val="24"/>
+          <w:szCs w:val="24"/>
+        </w:rPr>
+      </w:pPr>
+      <w:r>
+        <w:rPr>
+          <w:rFonts w:ascii="Arial" w:hAnsi="Arial" w:cs="Arial"/>
+          <w:sz w:val="24"/>
+          <w:szCs w:val="24"/>
+        </w:rPr>
+        <w:t xml:space="preserve">No padrão </w:t>
+      </w:r>
+      <w:proofErr w:type="spellStart"/>
+      <w:r>
+        <w:rPr>
+          <w:rFonts w:ascii="Arial" w:hAnsi="Arial" w:cs="Arial"/>
+          <w:sz w:val="24"/>
+          <w:szCs w:val="24"/>
+        </w:rPr>
+        <w:t>Observer</w:t>
+      </w:r>
+      <w:proofErr w:type="spellEnd"/>
+      <w:r>
+        <w:rPr>
+          <w:rFonts w:ascii="Arial" w:hAnsi="Arial" w:cs="Arial"/>
+          <w:sz w:val="24"/>
+          <w:szCs w:val="24"/>
+        </w:rPr>
+        <w:t>, há um "objeto observável" (ou "sujeito") que mantém uma lista de "observadores". Quando o objeto observável muda, ele notifica automaticamente todos os observadores, permitindo que eles ajam em resposta à mudança.</w:t>
+      </w:r>
+    </w:p>
+    <w:p>
+      <w:pPr>
+        <w:spacing w:after="0" w:line="240" w:lineRule="auto"/>
+        <w:jc w:val="both"/>
+        <w:rPr>
+          <w:rFonts w:ascii="Arial" w:hAnsi="Arial" w:cs="Arial"/>
           <w:b/>
           <w:sz w:val="24"/>
           <w:szCs w:val="24"/>
@@ -178,6 +252,50 @@
           <w:szCs w:val="24"/>
         </w:rPr>
       </w:pPr>
+      <w:r>
+        <w:rPr>
+          <w:rFonts w:ascii="Arial" w:hAnsi="Arial" w:cs="Arial"/>
+          <w:sz w:val="24"/>
+          <w:szCs w:val="24"/>
+        </w:rPr>
+        <w:t xml:space="preserve">O padrão </w:t>
+      </w:r>
+      <w:proofErr w:type="spellStart"/>
+      <w:r>
+        <w:rPr>
+          <w:rFonts w:ascii="Arial" w:hAnsi="Arial" w:cs="Arial"/>
+          <w:sz w:val="24"/>
+          <w:szCs w:val="24"/>
+        </w:rPr>
+        <w:t>Observer</w:t>
+      </w:r>
+      <w:proofErr w:type="spellEnd"/>
+      <w:r>
+        <w:rPr>
+          <w:rFonts w:ascii="Arial" w:hAnsi="Arial" w:cs="Arial"/>
+          <w:sz w:val="24"/>
+          <w:szCs w:val="24"/>
+        </w:rPr>
+        <w:t xml:space="preserve"> resolve o problema da dependência direta entre objetos quando </w:t>
+      </w:r>
+      <w:proofErr w:type="gramStart"/>
+      <w:r>
+        <w:rPr>
+          <w:rFonts w:ascii="Arial" w:hAnsi="Arial" w:cs="Arial"/>
+          <w:sz w:val="24"/>
+          <w:szCs w:val="24"/>
+        </w:rPr>
+        <w:t>um precisa</w:t>
+      </w:r>
+      <w:proofErr w:type="gramEnd"/>
+      <w:r>
+        <w:rPr>
+          <w:rFonts w:ascii="Arial" w:hAnsi="Arial" w:cs="Arial"/>
+          <w:sz w:val="24"/>
+          <w:szCs w:val="24"/>
+        </w:rPr>
+        <w:t xml:space="preserve"> saber sobre as mudanças do outro. Ao usar esse padrão, os objetos podem ser desacoplados, permitindo que um objeto (observador) seja notificado automaticamente sobre as mudanças em outro (observável) sem que haja acoplamento direto entre eles. Isso promove uma estrutura mais flexível e escalável, facilitando a manutenção e a extensão do código.</w:t>
+      </w:r>
     </w:p>
     <w:sectPr>
       <w:pgSz w:w="11906" w:h="16838"/>

</xml_diff>